<commit_message>
[noaction] Generated derived files
</commit_message>
<xml_diff>
--- a/templates/README.docx
+++ b/templates/README.docx
@@ -17,7 +17,7 @@
         <w:pStyle w:val="BlockText"/>
       </w:pPr>
       <w:r>
-        <w:t xml:space="preserve">INSTRUCTIONS: This README suggests structure and content that would be seen favorably by the AEA Data Editor. It may be easier to re-use if using the</w:t>
+        <w:t xml:space="preserve">INSTRUCTIONS: This README suggests structure and content that would be seen favorably by the AEA Data Editor. It is available as</w:t>
       </w:r>
       <w:r>
         <w:t xml:space="preserve"> </w:t>
@@ -27,26 +27,11 @@
           <w:rPr>
             <w:rStyle w:val="Hyperlink"/>
           </w:rPr>
-          <w:t xml:space="preserve">unformatted version on Github</w:t>
+          <w:t xml:space="preserve">Markdown/txt</w:t>
         </w:r>
       </w:hyperlink>
       <w:r>
-        <w:t xml:space="preserve">. In practice, there are many variations and complications, and authors should feel free to adapt to their needs. All lines starting with</w:t>
-      </w:r>
-      <w:r>
-        <w:t xml:space="preserve"> </w:t>
-      </w:r>
-      <w:r>
-        <w:rPr>
-          <w:rStyle w:val="VerbatimChar"/>
-        </w:rPr>
-        <w:t xml:space="preserve">&gt; INSTRUCTIONS</w:t>
-      </w:r>
-      <w:r>
-        <w:t xml:space="preserve"> </w:t>
-      </w:r>
-      <w:r>
-        <w:t xml:space="preserve">can (should) be removed from the final README. This README is in</w:t>
+        <w:t xml:space="preserve">,</w:t>
       </w:r>
       <w:r>
         <w:t xml:space="preserve"> </w:t>
@@ -56,37 +41,62 @@
           <w:rPr>
             <w:rStyle w:val="Hyperlink"/>
           </w:rPr>
-          <w:t xml:space="preserve">Markdown-format</w:t>
+          <w:t xml:space="preserve">Word</w:t>
         </w:r>
       </w:hyperlink>
       <w:r>
-        <w:t xml:space="preserve">, but can just as easily be saved as</w:t>
-      </w:r>
-      <w:r>
-        <w:t xml:space="preserve"> </w:t>
-      </w:r>
-      <w:r>
-        <w:rPr>
-          <w:rStyle w:val="VerbatimChar"/>
-        </w:rPr>
-        <w:t xml:space="preserve">txt</w:t>
-      </w:r>
-      <w:r>
-        <w:t xml:space="preserve"> </w:t>
-      </w:r>
-      <w:r>
-        <w:t xml:space="preserve">(ASCII) file. Editing in Word or other word processors is fine (but overkill), as long as a PDF is submitted as well.</w:t>
+        <w:t xml:space="preserve">,</w:t>
+      </w:r>
+      <w:r>
+        <w:t xml:space="preserve"> </w:t>
+      </w:r>
+      <w:hyperlink r:id="rId23">
+        <w:r>
+          <w:rPr>
+            <w:rStyle w:val="Hyperlink"/>
+          </w:rPr>
+          <w:t xml:space="preserve">LaTeX</w:t>
+        </w:r>
+      </w:hyperlink>
+      <w:r>
+        <w:t xml:space="preserve">, and</w:t>
+      </w:r>
+      <w:r>
+        <w:t xml:space="preserve"> </w:t>
+      </w:r>
+      <w:hyperlink r:id="rId24">
+        <w:r>
+          <w:rPr>
+            <w:rStyle w:val="Hyperlink"/>
+          </w:rPr>
+          <w:t xml:space="preserve">PDF</w:t>
+        </w:r>
+      </w:hyperlink>
+      <w:r>
+        <w:t xml:space="preserve">. In practice, there are many variations and complications, and authors should feel free to adapt to their needs. All instructions can (should) be removed from the final README (in Markdown, remove lines starting with</w:t>
+      </w:r>
+      <w:r>
+        <w:t xml:space="preserve"> </w:t>
+      </w:r>
+      <w:r>
+        <w:rPr>
+          <w:rStyle w:val="VerbatimChar"/>
+        </w:rPr>
+        <w:t xml:space="preserve">&gt; INSTRUCTIONS</w:t>
+      </w:r>
+      <w:r>
+        <w:t xml:space="preserve">). Please ensure that a PDF is submitted in addition to the chosen native format.</w:t>
       </w:r>
     </w:p>
     <w:p>
       <w:pPr>
         <w:pStyle w:val="Heading2"/>
       </w:pPr>
-      <w:bookmarkStart w:id="23" w:name="data-availability-statements"/>
+      <w:bookmarkStart w:id="25" w:name="data-availability-statements"/>
       <w:r>
         <w:t xml:space="preserve">Data Availability Statements</w:t>
       </w:r>
-      <w:bookmarkEnd w:id="23"/>
+      <w:bookmarkEnd w:id="25"/>
     </w:p>
     <w:p>
       <w:pPr>
@@ -116,7 +126,7 @@
       <w:r>
         <w:t xml:space="preserve"> </w:t>
       </w:r>
-      <w:hyperlink r:id="rId24">
+      <w:hyperlink r:id="rId26">
         <w:r>
           <w:rPr>
             <w:rStyle w:val="Hyperlink"/>
@@ -146,7 +156,7 @@
       <w:r>
         <w:t xml:space="preserve"> </w:t>
       </w:r>
-      <w:hyperlink r:id="rId25">
+      <w:hyperlink r:id="rId27">
         <w:r>
           <w:rPr>
             <w:rStyle w:val="Hyperlink"/>
@@ -192,11 +202,11 @@
       <w:pPr>
         <w:pStyle w:val="Heading3"/>
       </w:pPr>
-      <w:bookmarkStart w:id="26" w:name="example-for-public-use-data"/>
+      <w:bookmarkStart w:id="28" w:name="example-for-public-use-data"/>
       <w:r>
         <w:t xml:space="preserve">Example for public use data</w:t>
       </w:r>
-      <w:bookmarkEnd w:id="26"/>
+      <w:bookmarkEnd w:id="28"/>
     </w:p>
     <w:p>
       <w:pPr>
@@ -205,7 +215,7 @@
       <w:r>
         <w:t xml:space="preserve">The [DATA TYPE] data used to support the findings of this study have been deposited in the [NAME] repository ([DOI or OTHER PERSISTENT IDENTIFIER]). [</w:t>
       </w:r>
-      <w:hyperlink r:id="rId27">
+      <w:hyperlink r:id="rId29">
         <w:r>
           <w:rPr>
             <w:rStyle w:val="Hyperlink"/>
@@ -221,11 +231,11 @@
       <w:pPr>
         <w:pStyle w:val="Heading3"/>
       </w:pPr>
-      <w:bookmarkStart w:id="28" w:name="Xfc2f02d0e3820c21863b89bbf787ff3d91ac505"/>
+      <w:bookmarkStart w:id="30" w:name="Xfc2f02d0e3820c21863b89bbf787ff3d91ac505"/>
       <w:r>
         <w:t xml:space="preserve">Example for public use data with required registration:</w:t>
       </w:r>
-      <w:bookmarkEnd w:id="28"/>
+      <w:bookmarkEnd w:id="30"/>
     </w:p>
     <w:p>
       <w:pPr>
@@ -313,11 +323,11 @@
       <w:pPr>
         <w:pStyle w:val="Heading3"/>
       </w:pPr>
-      <w:bookmarkStart w:id="29" w:name="example-for-confidential-data"/>
+      <w:bookmarkStart w:id="31" w:name="example-for-confidential-data"/>
       <w:r>
         <w:t xml:space="preserve">Example for confidential data:</w:t>
       </w:r>
-      <w:bookmarkEnd w:id="29"/>
+      <w:bookmarkEnd w:id="31"/>
     </w:p>
     <w:p>
       <w:pPr>
@@ -326,7 +336,7 @@
       <w:r>
         <w:t xml:space="preserve">INSTRUCTIONS: Citing and describing confidential data, in particular when it does not have a regular distribution channel or online landing page, can be tricky. A citation can be crafted (</w:t>
       </w:r>
-      <w:hyperlink r:id="rId30">
+      <w:hyperlink r:id="rId32">
         <w:r>
           <w:rPr>
             <w:rStyle w:val="Hyperlink"/>
@@ -350,11 +360,11 @@
       <w:pPr>
         <w:pStyle w:val="Heading3"/>
       </w:pPr>
-      <w:bookmarkStart w:id="31" w:name="X8b16b8c49a5f523e980765d5e9f0f7120e85c59"/>
+      <w:bookmarkStart w:id="33" w:name="X8b16b8c49a5f523e980765d5e9f0f7120e85c59"/>
       <w:r>
         <w:t xml:space="preserve">Example for confidential Census Bureau data</w:t>
       </w:r>
-      <w:bookmarkEnd w:id="31"/>
+      <w:bookmarkEnd w:id="33"/>
     </w:p>
     <w:p>
       <w:pPr>
@@ -398,7 +408,7 @@
       <w:r>
         <w:t xml:space="preserve"> </w:t>
       </w:r>
-      <w:hyperlink r:id="rId32">
+      <w:hyperlink r:id="rId34">
         <w:r>
           <w:rPr>
             <w:rStyle w:val="Hyperlink"/>
@@ -414,11 +424,11 @@
       <w:pPr>
         <w:pStyle w:val="Heading3"/>
       </w:pPr>
-      <w:bookmarkStart w:id="33" w:name="Xfd29de4fb5665332f355118f4958ed7901288a5"/>
+      <w:bookmarkStart w:id="35" w:name="Xfd29de4fb5665332f355118f4958ed7901288a5"/>
       <w:r>
         <w:t xml:space="preserve">Example for preliminary code during the editorial process</w:t>
       </w:r>
-      <w:bookmarkEnd w:id="33"/>
+      <w:bookmarkEnd w:id="35"/>
     </w:p>
     <w:p>
       <w:pPr>
@@ -432,11 +442,11 @@
       <w:pPr>
         <w:pStyle w:val="Heading2"/>
       </w:pPr>
-      <w:bookmarkStart w:id="34" w:name="dataset-list"/>
+      <w:bookmarkStart w:id="36" w:name="dataset-list"/>
       <w:r>
         <w:t xml:space="preserve">Dataset list</w:t>
       </w:r>
-      <w:bookmarkEnd w:id="34"/>
+      <w:bookmarkEnd w:id="36"/>
     </w:p>
     <w:p>
       <w:pPr>
@@ -683,11 +693,11 @@
       <w:pPr>
         <w:pStyle w:val="Heading2"/>
       </w:pPr>
-      <w:bookmarkStart w:id="35" w:name="computational-requirements"/>
+      <w:bookmarkStart w:id="37" w:name="computational-requirements"/>
       <w:r>
         <w:t xml:space="preserve">Computational requirements</w:t>
       </w:r>
-      <w:bookmarkEnd w:id="35"/>
+      <w:bookmarkEnd w:id="37"/>
     </w:p>
     <w:p>
       <w:pPr>
@@ -707,7 +717,7 @@
       <w:r>
         <w:t xml:space="preserve"> </w:t>
       </w:r>
-      <w:hyperlink r:id="rId36">
+      <w:hyperlink r:id="rId38">
         <w:r>
           <w:rPr>
             <w:rStyle w:val="Hyperlink"/>
@@ -721,7 +731,7 @@
       <w:r>
         <w:t xml:space="preserve"> </w:t>
       </w:r>
-      <w:hyperlink r:id="rId37">
+      <w:hyperlink r:id="rId39">
         <w:r>
           <w:rPr>
             <w:rStyle w:val="Hyperlink"/>
@@ -735,7 +745,7 @@
       <w:r>
         <w:t xml:space="preserve"> </w:t>
       </w:r>
-      <w:hyperlink r:id="rId38">
+      <w:hyperlink r:id="rId40">
         <w:r>
           <w:rPr>
             <w:rStyle w:val="Hyperlink"/>
@@ -754,11 +764,11 @@
       <w:pPr>
         <w:pStyle w:val="Heading3"/>
       </w:pPr>
-      <w:bookmarkStart w:id="39" w:name="software-requirements"/>
+      <w:bookmarkStart w:id="41" w:name="software-requirements"/>
       <w:r>
         <w:t xml:space="preserve">Software Requirements</w:t>
       </w:r>
-      <w:bookmarkEnd w:id="39"/>
+      <w:bookmarkEnd w:id="41"/>
     </w:p>
     <w:p>
       <w:pPr>
@@ -949,7 +959,7 @@
       <w:r>
         <w:t xml:space="preserve"> </w:t>
       </w:r>
-      <w:hyperlink r:id="rId38">
+      <w:hyperlink r:id="rId40">
         <w:r>
           <w:rPr>
             <w:rStyle w:val="Hyperlink"/>
@@ -1110,11 +1120,11 @@
       <w:pPr>
         <w:pStyle w:val="Heading3"/>
       </w:pPr>
-      <w:bookmarkStart w:id="40" w:name="description-of-programs"/>
+      <w:bookmarkStart w:id="42" w:name="description-of-programs"/>
       <w:r>
         <w:t xml:space="preserve">Description of programs</w:t>
       </w:r>
-      <w:bookmarkEnd w:id="40"/>
+      <w:bookmarkEnd w:id="42"/>
     </w:p>
     <w:p>
       <w:pPr>
@@ -1449,11 +1459,11 @@
       <w:pPr>
         <w:pStyle w:val="Heading3"/>
       </w:pPr>
-      <w:bookmarkStart w:id="41" w:name="memory-and-runtime-requirements"/>
+      <w:bookmarkStart w:id="43" w:name="memory-and-runtime-requirements"/>
       <w:r>
         <w:t xml:space="preserve">Memory and Runtime Requirements</w:t>
       </w:r>
-      <w:bookmarkEnd w:id="41"/>
+      <w:bookmarkEnd w:id="43"/>
     </w:p>
     <w:p>
       <w:pPr>
@@ -1527,11 +1537,11 @@
       <w:pPr>
         <w:pStyle w:val="Heading2"/>
       </w:pPr>
-      <w:bookmarkStart w:id="42" w:name="instructions"/>
+      <w:bookmarkStart w:id="44" w:name="instructions"/>
       <w:r>
         <w:t xml:space="preserve">Instructions</w:t>
       </w:r>
-      <w:bookmarkEnd w:id="42"/>
+      <w:bookmarkEnd w:id="44"/>
     </w:p>
     <w:p>
       <w:pPr>
@@ -1794,11 +1804,11 @@
       <w:pPr>
         <w:pStyle w:val="Heading2"/>
       </w:pPr>
-      <w:bookmarkStart w:id="43" w:name="list-of-tables-and-programs"/>
+      <w:bookmarkStart w:id="45" w:name="list-of-tables-and-programs"/>
       <w:r>
         <w:t xml:space="preserve">List of tables and programs</w:t>
       </w:r>
-      <w:bookmarkEnd w:id="43"/>
+      <w:bookmarkEnd w:id="45"/>
     </w:p>
     <w:p>
       <w:pPr>
@@ -2219,11 +2229,11 @@
       <w:pPr>
         <w:pStyle w:val="Heading2"/>
       </w:pPr>
-      <w:bookmarkStart w:id="44" w:name="references"/>
+      <w:bookmarkStart w:id="46" w:name="references"/>
       <w:r>
         <w:t xml:space="preserve">References</w:t>
       </w:r>
-      <w:bookmarkEnd w:id="44"/>
+      <w:bookmarkEnd w:id="46"/>
     </w:p>
     <w:p>
       <w:pPr>
@@ -2343,11 +2353,11 @@
       <w:pPr>
         <w:pStyle w:val="Heading1"/>
       </w:pPr>
-      <w:bookmarkStart w:id="45" w:name="acknowledgements"/>
+      <w:bookmarkStart w:id="47" w:name="acknowledgements"/>
       <w:r>
         <w:t xml:space="preserve">Acknowledgements</w:t>
       </w:r>
-      <w:bookmarkEnd w:id="45"/>
+      <w:bookmarkEnd w:id="47"/>
     </w:p>
     <w:p>
       <w:pPr>
@@ -2359,7 +2369,7 @@
       <w:r>
         <w:t xml:space="preserve"> </w:t>
       </w:r>
-      <w:hyperlink r:id="rId27">
+      <w:hyperlink r:id="rId29">
         <w:r>
           <w:rPr>
             <w:rStyle w:val="Hyperlink"/>
@@ -2373,7 +2383,7 @@
       <w:r>
         <w:t xml:space="preserve"> </w:t>
       </w:r>
-      <w:hyperlink r:id="rId32">
+      <w:hyperlink r:id="rId34">
         <w:r>
           <w:rPr>
             <w:rStyle w:val="Hyperlink"/>

</xml_diff>